<commit_message>
Adding some mandatory changes - memento and getById, cleaning a bit
</commit_message>
<xml_diff>
--- a/mdomladov_zadaca_3.docx
+++ b/mdomladov_zadaca_3.docx
@@ -169,6 +169,7 @@
           <w:ilvl w:val="0"/>
           <w:numId w:val="4"/>
         </w:numPr>
+        <w:spacing w:after="0"/>
       </w:pPr>
       <w:r>
         <w:t>inicijalizacije</w:t>
@@ -229,8 +230,6 @@
       <w:r>
         <w:t xml:space="preserve"> prikazu, desktop aplikaciji ili drugom terminalu.</w:t>
       </w:r>
-      <w:bookmarkStart w:id="0" w:name="_GoBack"/>
-      <w:bookmarkEnd w:id="0"/>
     </w:p>
     <w:p>
       <w:pPr>
@@ -389,10 +388,52 @@
       <w:r>
         <w:t>.</w:t>
       </w:r>
+      <w:bookmarkStart w:id="0" w:name="_Hlk517885601"/>
+      <w:bookmarkStart w:id="1" w:name="_GoBack"/>
+    </w:p>
+    <w:p>
+      <w:pPr>
+        <w:pStyle w:val="Naslov1"/>
+      </w:pPr>
+      <w:proofErr w:type="spellStart"/>
+      <w:r>
+        <w:t>Memento</w:t>
+      </w:r>
+      <w:proofErr w:type="spellEnd"/>
+    </w:p>
+    <w:p>
+      <w:r>
+        <w:t>Jedan od implicitnih uvjeta zadaće. Vraćanje i spremanje stanja bez korištenja datoteke ili slične pohrane.</w:t>
+      </w:r>
+    </w:p>
+    <w:p>
+      <w:pPr>
+        <w:pStyle w:val="Naslov1"/>
+      </w:pPr>
+      <w:proofErr w:type="spellStart"/>
+      <w:r>
+        <w:t>Prototype</w:t>
+      </w:r>
+      <w:proofErr w:type="spellEnd"/>
+    </w:p>
+    <w:p>
+      <w:r>
+        <w:t xml:space="preserve">Koristi se kako bi </w:t>
+      </w:r>
+      <w:proofErr w:type="spellStart"/>
+      <w:r>
+        <w:t>memento</w:t>
+      </w:r>
+      <w:proofErr w:type="spellEnd"/>
+      <w:r>
+        <w:t xml:space="preserve"> klonirao vrijednost umjesto da drži isti objekt zbog sprečavanja neželjenih promjena.</w:t>
+      </w:r>
       <w:r>
         <w:br w:type="page"/>
       </w:r>
     </w:p>
+    <w:bookmarkEnd w:id="0"/>
+    <w:bookmarkEnd w:id="1"/>
     <w:p>
       <w:pPr>
         <w:pStyle w:val="Naslov3"/>
@@ -493,19 +534,7 @@
       </w:r>
       <w:proofErr w:type="spellEnd"/>
       <w:r>
-        <w:t xml:space="preserve">  - samo za implementaciju </w:t>
-      </w:r>
-      <w:r>
-        <w:t>Testera</w:t>
-      </w:r>
-      <w:r>
-        <w:t xml:space="preserve"> je </w:t>
-      </w:r>
-      <w:r>
-        <w:t>uklonjena jer nije više potrebna</w:t>
-      </w:r>
-      <w:r>
-        <w:t xml:space="preserve">. </w:t>
+        <w:t xml:space="preserve">  - samo za implementaciju Testera je uklonjena jer nije više potrebna. </w:t>
       </w:r>
     </w:p>
     <w:p>
@@ -551,10 +580,7 @@
       </w:r>
       <w:proofErr w:type="spellEnd"/>
       <w:r>
-        <w:t xml:space="preserve"> – </w:t>
-      </w:r>
-      <w:r>
-        <w:t>informacije se sada prikazuju na drugačiji način</w:t>
+        <w:t xml:space="preserve"> – informacije se sada prikazuju na drugačiji način</w:t>
       </w:r>
     </w:p>
     <w:p>
@@ -854,6 +880,79 @@
       <w:r>
         <w:t xml:space="preserve"> uzorka. </w:t>
       </w:r>
+    </w:p>
+    <w:p>
+      <w:pPr>
+        <w:pStyle w:val="Odlomakpopisa"/>
+        <w:numPr>
+          <w:ilvl w:val="0"/>
+          <w:numId w:val="7"/>
+        </w:numPr>
+      </w:pPr>
+      <w:proofErr w:type="spellStart"/>
+      <w:r>
+        <w:rPr>
+          <w:b/>
+        </w:rPr>
+        <w:t>Memento</w:t>
+      </w:r>
+      <w:proofErr w:type="spellEnd"/>
+      <w:r>
+        <w:rPr>
+          <w:b/>
+        </w:rPr>
+        <w:t xml:space="preserve"> </w:t>
+      </w:r>
+      <w:r>
+        <w:t xml:space="preserve">– koristi se za spremanje stanja </w:t>
+      </w:r>
+      <w:proofErr w:type="spellStart"/>
+      <w:r>
+        <w:t>tof</w:t>
+      </w:r>
+      <w:proofErr w:type="spellEnd"/>
+      <w:r>
+        <w:t xml:space="preserve"> sustava i vraćanje kod naredbi za isto (VP za vraćanje podataka i SP za spremanje podataka)</w:t>
+      </w:r>
+    </w:p>
+    <w:p>
+      <w:pPr>
+        <w:pStyle w:val="Odlomakpopisa"/>
+        <w:numPr>
+          <w:ilvl w:val="0"/>
+          <w:numId w:val="7"/>
+        </w:numPr>
+      </w:pPr>
+      <w:proofErr w:type="spellStart"/>
+      <w:r>
+        <w:rPr>
+          <w:b/>
+        </w:rPr>
+        <w:t>Prototype</w:t>
+      </w:r>
+      <w:proofErr w:type="spellEnd"/>
+      <w:r>
+        <w:rPr>
+          <w:b/>
+        </w:rPr>
+        <w:t xml:space="preserve"> </w:t>
+      </w:r>
+      <w:r>
+        <w:t xml:space="preserve">– koristi se za kloniranje </w:t>
+      </w:r>
+      <w:proofErr w:type="spellStart"/>
+      <w:r>
+        <w:t>tof</w:t>
+      </w:r>
+      <w:proofErr w:type="spellEnd"/>
+      <w:r>
+        <w:t xml:space="preserve"> sustava kod kreiranja </w:t>
+      </w:r>
+      <w:proofErr w:type="spellStart"/>
+      <w:r>
+        <w:t>mementa</w:t>
+      </w:r>
+      <w:proofErr w:type="spellEnd"/>
       <w:r>
         <w:br w:type="page"/>
       </w:r>

</xml_diff>